<commit_message>
reports mostly done, refactored code
</commit_message>
<xml_diff>
--- a/report/lab1.report.docx
+++ b/report/lab1.report.docx
@@ -126,15 +126,13 @@
       <w:pPr>
         <w:rPr>
           <w:rFonts w:ascii="Courier New" w:hAnsi="Courier New" w:cs="Courier New"/>
-          <w:b/>
-          <w:sz w:val="20"/>
-          <w:szCs w:val="20"/>
-        </w:rPr>
-      </w:pPr>
-      <w:r>
-        <w:rPr>
-          <w:rFonts w:ascii="Courier New" w:hAnsi="Courier New" w:cs="Courier New"/>
-          <w:b/>
+          <w:sz w:val="20"/>
+          <w:szCs w:val="20"/>
+        </w:rPr>
+      </w:pPr>
+      <w:r>
+        <w:rPr>
+          <w:rFonts w:ascii="Courier New" w:hAnsi="Courier New" w:cs="Courier New"/>
           <w:sz w:val="20"/>
           <w:szCs w:val="20"/>
         </w:rPr>
@@ -144,7 +142,6 @@
       <w:r>
         <w:rPr>
           <w:rFonts w:ascii="Courier New" w:hAnsi="Courier New" w:cs="Courier New"/>
-          <w:b/>
           <w:sz w:val="20"/>
           <w:szCs w:val="20"/>
         </w:rPr>
@@ -154,7 +151,6 @@
       <w:r>
         <w:rPr>
           <w:rFonts w:ascii="Courier New" w:hAnsi="Courier New" w:cs="Courier New"/>
-          <w:b/>
           <w:sz w:val="20"/>
           <w:szCs w:val="20"/>
         </w:rPr>
@@ -165,15 +161,13 @@
       <w:pPr>
         <w:rPr>
           <w:rFonts w:ascii="Courier New" w:hAnsi="Courier New" w:cs="Courier New"/>
-          <w:b/>
-          <w:sz w:val="20"/>
-          <w:szCs w:val="20"/>
-        </w:rPr>
-      </w:pPr>
-      <w:r>
-        <w:rPr>
-          <w:rFonts w:ascii="Courier New" w:hAnsi="Courier New" w:cs="Courier New"/>
-          <w:b/>
+          <w:sz w:val="20"/>
+          <w:szCs w:val="20"/>
+        </w:rPr>
+      </w:pPr>
+      <w:r>
+        <w:rPr>
+          <w:rFonts w:ascii="Courier New" w:hAnsi="Courier New" w:cs="Courier New"/>
           <w:sz w:val="20"/>
           <w:szCs w:val="20"/>
         </w:rPr>
@@ -183,7 +177,6 @@
       <w:r>
         <w:rPr>
           <w:rFonts w:ascii="Courier New" w:hAnsi="Courier New" w:cs="Courier New"/>
-          <w:b/>
           <w:sz w:val="20"/>
           <w:szCs w:val="20"/>
         </w:rPr>
@@ -193,7 +186,6 @@
       <w:r>
         <w:rPr>
           <w:rFonts w:ascii="Courier New" w:hAnsi="Courier New" w:cs="Courier New"/>
-          <w:b/>
           <w:sz w:val="20"/>
           <w:szCs w:val="20"/>
         </w:rPr>
@@ -204,15 +196,13 @@
       <w:pPr>
         <w:rPr>
           <w:rFonts w:ascii="Courier New" w:hAnsi="Courier New" w:cs="Courier New"/>
-          <w:b/>
-          <w:sz w:val="20"/>
-          <w:szCs w:val="20"/>
-        </w:rPr>
-      </w:pPr>
-      <w:r>
-        <w:rPr>
-          <w:rFonts w:ascii="Courier New" w:hAnsi="Courier New" w:cs="Courier New"/>
-          <w:b/>
+          <w:sz w:val="20"/>
+          <w:szCs w:val="20"/>
+        </w:rPr>
+      </w:pPr>
+      <w:r>
+        <w:rPr>
+          <w:rFonts w:ascii="Courier New" w:hAnsi="Courier New" w:cs="Courier New"/>
           <w:sz w:val="20"/>
           <w:szCs w:val="20"/>
         </w:rPr>
@@ -222,7 +212,6 @@
       <w:r>
         <w:rPr>
           <w:rFonts w:ascii="Courier New" w:hAnsi="Courier New" w:cs="Courier New"/>
-          <w:b/>
           <w:sz w:val="20"/>
           <w:szCs w:val="20"/>
         </w:rPr>
@@ -232,7 +221,6 @@
       <w:r>
         <w:rPr>
           <w:rFonts w:ascii="Courier New" w:hAnsi="Courier New" w:cs="Courier New"/>
-          <w:b/>
           <w:sz w:val="20"/>
           <w:szCs w:val="20"/>
         </w:rPr>
@@ -243,25 +231,22 @@
       <w:pPr>
         <w:rPr>
           <w:rFonts w:ascii="Courier New" w:hAnsi="Courier New" w:cs="Courier New"/>
-          <w:b/>
-          <w:sz w:val="20"/>
-          <w:szCs w:val="20"/>
-        </w:rPr>
-      </w:pPr>
-    </w:p>
-    <w:p>
-      <w:pPr>
-        <w:rPr>
-          <w:rFonts w:ascii="Courier New" w:hAnsi="Courier New" w:cs="Courier New"/>
-          <w:b/>
-          <w:sz w:val="20"/>
-          <w:szCs w:val="20"/>
-        </w:rPr>
-      </w:pPr>
-      <w:r>
-        <w:rPr>
-          <w:rFonts w:ascii="Courier New" w:hAnsi="Courier New" w:cs="Courier New"/>
-          <w:b/>
+          <w:sz w:val="20"/>
+          <w:szCs w:val="20"/>
+        </w:rPr>
+      </w:pPr>
+    </w:p>
+    <w:p>
+      <w:pPr>
+        <w:rPr>
+          <w:rFonts w:ascii="Courier New" w:hAnsi="Courier New" w:cs="Courier New"/>
+          <w:sz w:val="20"/>
+          <w:szCs w:val="20"/>
+        </w:rPr>
+      </w:pPr>
+      <w:r>
+        <w:rPr>
+          <w:rFonts w:ascii="Courier New" w:hAnsi="Courier New" w:cs="Courier New"/>
           <w:sz w:val="20"/>
           <w:szCs w:val="20"/>
         </w:rPr>
@@ -271,7 +256,6 @@
       <w:r>
         <w:rPr>
           <w:rFonts w:ascii="Courier New" w:hAnsi="Courier New" w:cs="Courier New"/>
-          <w:b/>
           <w:sz w:val="20"/>
           <w:szCs w:val="20"/>
         </w:rPr>
@@ -281,7 +265,6 @@
       <w:r>
         <w:rPr>
           <w:rFonts w:ascii="Courier New" w:hAnsi="Courier New" w:cs="Courier New"/>
-          <w:b/>
           <w:sz w:val="20"/>
           <w:szCs w:val="20"/>
         </w:rPr>
@@ -292,15 +275,13 @@
       <w:pPr>
         <w:rPr>
           <w:rFonts w:ascii="Courier New" w:hAnsi="Courier New" w:cs="Courier New"/>
-          <w:b/>
-          <w:sz w:val="20"/>
-          <w:szCs w:val="20"/>
-        </w:rPr>
-      </w:pPr>
-      <w:r>
-        <w:rPr>
-          <w:rFonts w:ascii="Courier New" w:hAnsi="Courier New" w:cs="Courier New"/>
-          <w:b/>
+          <w:sz w:val="20"/>
+          <w:szCs w:val="20"/>
+        </w:rPr>
+      </w:pPr>
+      <w:r>
+        <w:rPr>
+          <w:rFonts w:ascii="Courier New" w:hAnsi="Courier New" w:cs="Courier New"/>
           <w:sz w:val="20"/>
           <w:szCs w:val="20"/>
         </w:rPr>
@@ -311,15 +292,13 @@
       <w:pPr>
         <w:rPr>
           <w:rFonts w:ascii="Courier New" w:hAnsi="Courier New" w:cs="Courier New"/>
-          <w:b/>
-          <w:sz w:val="20"/>
-          <w:szCs w:val="20"/>
-        </w:rPr>
-      </w:pPr>
-      <w:r>
-        <w:rPr>
-          <w:rFonts w:ascii="Courier New" w:hAnsi="Courier New" w:cs="Courier New"/>
-          <w:b/>
+          <w:sz w:val="20"/>
+          <w:szCs w:val="20"/>
+        </w:rPr>
+      </w:pPr>
+      <w:r>
+        <w:rPr>
+          <w:rFonts w:ascii="Courier New" w:hAnsi="Courier New" w:cs="Courier New"/>
           <w:sz w:val="20"/>
           <w:szCs w:val="20"/>
         </w:rPr>
@@ -330,26 +309,23 @@
       <w:pPr>
         <w:rPr>
           <w:rFonts w:ascii="Courier New" w:hAnsi="Courier New" w:cs="Courier New"/>
-          <w:b/>
-          <w:sz w:val="20"/>
-          <w:szCs w:val="20"/>
-        </w:rPr>
-      </w:pPr>
-    </w:p>
-    <w:p>
-      <w:pPr>
-        <w:rPr>
-          <w:rFonts w:ascii="Courier New" w:hAnsi="Courier New" w:cs="Courier New"/>
-          <w:b/>
-          <w:sz w:val="20"/>
-          <w:szCs w:val="20"/>
-        </w:rPr>
-      </w:pPr>
-      <w:proofErr w:type="spellStart"/>
-      <w:r>
-        <w:rPr>
-          <w:rFonts w:ascii="Courier New" w:hAnsi="Courier New" w:cs="Courier New"/>
-          <w:b/>
+          <w:sz w:val="20"/>
+          <w:szCs w:val="20"/>
+        </w:rPr>
+      </w:pPr>
+    </w:p>
+    <w:p>
+      <w:pPr>
+        <w:rPr>
+          <w:rFonts w:ascii="Courier New" w:hAnsi="Courier New" w:cs="Courier New"/>
+          <w:sz w:val="20"/>
+          <w:szCs w:val="20"/>
+        </w:rPr>
+      </w:pPr>
+      <w:proofErr w:type="spellStart"/>
+      <w:r>
+        <w:rPr>
+          <w:rFonts w:ascii="Courier New" w:hAnsi="Courier New" w:cs="Courier New"/>
           <w:sz w:val="20"/>
           <w:szCs w:val="20"/>
         </w:rPr>
@@ -359,7 +335,6 @@
       <w:r>
         <w:rPr>
           <w:rFonts w:ascii="Courier New" w:hAnsi="Courier New" w:cs="Courier New"/>
-          <w:b/>
           <w:sz w:val="20"/>
           <w:szCs w:val="20"/>
         </w:rPr>
@@ -369,7 +344,6 @@
       <w:r>
         <w:rPr>
           <w:rFonts w:ascii="Courier New" w:hAnsi="Courier New" w:cs="Courier New"/>
-          <w:b/>
           <w:sz w:val="20"/>
           <w:szCs w:val="20"/>
         </w:rPr>
@@ -379,7 +353,6 @@
       <w:r>
         <w:rPr>
           <w:rFonts w:ascii="Courier New" w:hAnsi="Courier New" w:cs="Courier New"/>
-          <w:b/>
           <w:sz w:val="20"/>
           <w:szCs w:val="20"/>
         </w:rPr>
@@ -390,25 +363,22 @@
       <w:pPr>
         <w:rPr>
           <w:rFonts w:ascii="Courier New" w:hAnsi="Courier New" w:cs="Courier New"/>
-          <w:b/>
-          <w:sz w:val="20"/>
-          <w:szCs w:val="20"/>
-        </w:rPr>
-      </w:pPr>
-    </w:p>
-    <w:p>
-      <w:pPr>
-        <w:rPr>
-          <w:rFonts w:ascii="Courier New" w:hAnsi="Courier New" w:cs="Courier New"/>
-          <w:b/>
-          <w:sz w:val="20"/>
-          <w:szCs w:val="20"/>
-        </w:rPr>
-      </w:pPr>
-      <w:r>
-        <w:rPr>
-          <w:rFonts w:ascii="Courier New" w:hAnsi="Courier New" w:cs="Courier New"/>
-          <w:b/>
+          <w:sz w:val="20"/>
+          <w:szCs w:val="20"/>
+        </w:rPr>
+      </w:pPr>
+    </w:p>
+    <w:p>
+      <w:pPr>
+        <w:rPr>
+          <w:rFonts w:ascii="Courier New" w:hAnsi="Courier New" w:cs="Courier New"/>
+          <w:sz w:val="20"/>
+          <w:szCs w:val="20"/>
+        </w:rPr>
+      </w:pPr>
+      <w:r>
+        <w:rPr>
+          <w:rFonts w:ascii="Courier New" w:hAnsi="Courier New" w:cs="Courier New"/>
           <w:sz w:val="20"/>
           <w:szCs w:val="20"/>
         </w:rPr>
@@ -419,15 +389,13 @@
       <w:pPr>
         <w:rPr>
           <w:rFonts w:ascii="Courier New" w:hAnsi="Courier New" w:cs="Courier New"/>
-          <w:b/>
-          <w:sz w:val="20"/>
-          <w:szCs w:val="20"/>
-        </w:rPr>
-      </w:pPr>
-      <w:r>
-        <w:rPr>
-          <w:rFonts w:ascii="Courier New" w:hAnsi="Courier New" w:cs="Courier New"/>
-          <w:b/>
+          <w:sz w:val="20"/>
+          <w:szCs w:val="20"/>
+        </w:rPr>
+      </w:pPr>
+      <w:r>
+        <w:rPr>
+          <w:rFonts w:ascii="Courier New" w:hAnsi="Courier New" w:cs="Courier New"/>
           <w:sz w:val="20"/>
           <w:szCs w:val="20"/>
         </w:rPr>
@@ -437,7 +405,6 @@
       <w:r>
         <w:rPr>
           <w:rFonts w:ascii="Courier New" w:hAnsi="Courier New" w:cs="Courier New"/>
-          <w:b/>
           <w:sz w:val="20"/>
           <w:szCs w:val="20"/>
         </w:rPr>
@@ -447,7 +414,6 @@
       <w:r>
         <w:rPr>
           <w:rFonts w:ascii="Courier New" w:hAnsi="Courier New" w:cs="Courier New"/>
-          <w:b/>
           <w:sz w:val="20"/>
           <w:szCs w:val="20"/>
         </w:rPr>
@@ -457,7 +423,6 @@
       <w:r>
         <w:rPr>
           <w:rFonts w:ascii="Courier New" w:hAnsi="Courier New" w:cs="Courier New"/>
-          <w:b/>
           <w:sz w:val="20"/>
           <w:szCs w:val="20"/>
         </w:rPr>
@@ -467,7 +432,6 @@
       <w:r>
         <w:rPr>
           <w:rFonts w:ascii="Courier New" w:hAnsi="Courier New" w:cs="Courier New"/>
-          <w:b/>
           <w:sz w:val="20"/>
           <w:szCs w:val="20"/>
         </w:rPr>
@@ -478,15 +442,13 @@
       <w:pPr>
         <w:rPr>
           <w:rFonts w:ascii="Courier New" w:hAnsi="Courier New" w:cs="Courier New"/>
-          <w:b/>
-          <w:sz w:val="20"/>
-          <w:szCs w:val="20"/>
-        </w:rPr>
-      </w:pPr>
-      <w:r>
-        <w:rPr>
-          <w:rFonts w:ascii="Courier New" w:hAnsi="Courier New" w:cs="Courier New"/>
-          <w:b/>
+          <w:sz w:val="20"/>
+          <w:szCs w:val="20"/>
+        </w:rPr>
+      </w:pPr>
+      <w:r>
+        <w:rPr>
+          <w:rFonts w:ascii="Courier New" w:hAnsi="Courier New" w:cs="Courier New"/>
           <w:sz w:val="20"/>
           <w:szCs w:val="20"/>
         </w:rPr>
@@ -497,15 +459,13 @@
       <w:pPr>
         <w:rPr>
           <w:rFonts w:ascii="Courier New" w:hAnsi="Courier New" w:cs="Courier New"/>
-          <w:b/>
-          <w:sz w:val="20"/>
-          <w:szCs w:val="20"/>
-        </w:rPr>
-      </w:pPr>
-      <w:r>
-        <w:rPr>
-          <w:rFonts w:ascii="Courier New" w:hAnsi="Courier New" w:cs="Courier New"/>
-          <w:b/>
+          <w:sz w:val="20"/>
+          <w:szCs w:val="20"/>
+        </w:rPr>
+      </w:pPr>
+      <w:r>
+        <w:rPr>
+          <w:rFonts w:ascii="Courier New" w:hAnsi="Courier New" w:cs="Courier New"/>
           <w:sz w:val="20"/>
           <w:szCs w:val="20"/>
         </w:rPr>
@@ -516,7 +476,6 @@
       <w:r>
         <w:rPr>
           <w:rFonts w:ascii="Courier New" w:hAnsi="Courier New" w:cs="Courier New"/>
-          <w:b/>
           <w:sz w:val="20"/>
           <w:szCs w:val="20"/>
         </w:rPr>
@@ -526,7 +485,6 @@
       <w:r>
         <w:rPr>
           <w:rFonts w:ascii="Courier New" w:hAnsi="Courier New" w:cs="Courier New"/>
-          <w:b/>
           <w:sz w:val="20"/>
           <w:szCs w:val="20"/>
         </w:rPr>
@@ -536,7 +494,6 @@
       <w:r>
         <w:rPr>
           <w:rFonts w:ascii="Courier New" w:hAnsi="Courier New" w:cs="Courier New"/>
-          <w:b/>
           <w:sz w:val="20"/>
           <w:szCs w:val="20"/>
         </w:rPr>
@@ -547,25 +504,22 @@
       <w:pPr>
         <w:rPr>
           <w:rFonts w:ascii="Courier New" w:hAnsi="Courier New" w:cs="Courier New"/>
-          <w:b/>
-          <w:sz w:val="20"/>
-          <w:szCs w:val="20"/>
-        </w:rPr>
-      </w:pPr>
-    </w:p>
-    <w:p>
-      <w:pPr>
-        <w:rPr>
-          <w:rFonts w:ascii="Courier New" w:hAnsi="Courier New" w:cs="Courier New"/>
-          <w:b/>
-          <w:sz w:val="20"/>
-          <w:szCs w:val="20"/>
-        </w:rPr>
-      </w:pPr>
-      <w:r>
-        <w:rPr>
-          <w:rFonts w:ascii="Courier New" w:hAnsi="Courier New" w:cs="Courier New"/>
-          <w:b/>
+          <w:sz w:val="20"/>
+          <w:szCs w:val="20"/>
+        </w:rPr>
+      </w:pPr>
+    </w:p>
+    <w:p>
+      <w:pPr>
+        <w:rPr>
+          <w:rFonts w:ascii="Courier New" w:hAnsi="Courier New" w:cs="Courier New"/>
+          <w:sz w:val="20"/>
+          <w:szCs w:val="20"/>
+        </w:rPr>
+      </w:pPr>
+      <w:r>
+        <w:rPr>
+          <w:rFonts w:ascii="Courier New" w:hAnsi="Courier New" w:cs="Courier New"/>
           <w:sz w:val="20"/>
           <w:szCs w:val="20"/>
         </w:rPr>
@@ -575,7 +529,6 @@
       <w:r>
         <w:rPr>
           <w:rFonts w:ascii="Courier New" w:hAnsi="Courier New" w:cs="Courier New"/>
-          <w:b/>
           <w:sz w:val="20"/>
           <w:szCs w:val="20"/>
         </w:rPr>
@@ -585,7 +538,6 @@
       <w:r>
         <w:rPr>
           <w:rFonts w:ascii="Courier New" w:hAnsi="Courier New" w:cs="Courier New"/>
-          <w:b/>
           <w:sz w:val="20"/>
           <w:szCs w:val="20"/>
         </w:rPr>
@@ -595,7 +547,6 @@
       <w:r>
         <w:rPr>
           <w:rFonts w:ascii="Courier New" w:hAnsi="Courier New" w:cs="Courier New"/>
-          <w:b/>
           <w:sz w:val="20"/>
           <w:szCs w:val="20"/>
         </w:rPr>
@@ -605,7 +556,6 @@
       <w:r>
         <w:rPr>
           <w:rFonts w:ascii="Courier New" w:hAnsi="Courier New" w:cs="Courier New"/>
-          <w:b/>
           <w:sz w:val="20"/>
           <w:szCs w:val="20"/>
         </w:rPr>
@@ -615,7 +565,6 @@
       <w:r>
         <w:rPr>
           <w:rFonts w:ascii="Courier New" w:hAnsi="Courier New" w:cs="Courier New"/>
-          <w:b/>
           <w:sz w:val="20"/>
           <w:szCs w:val="20"/>
         </w:rPr>
@@ -625,7 +574,6 @@
       <w:r>
         <w:rPr>
           <w:rFonts w:ascii="Courier New" w:hAnsi="Courier New" w:cs="Courier New"/>
-          <w:b/>
           <w:sz w:val="20"/>
           <w:szCs w:val="20"/>
         </w:rPr>
@@ -635,7 +583,6 @@
       <w:r>
         <w:rPr>
           <w:rFonts w:ascii="Courier New" w:hAnsi="Courier New" w:cs="Courier New"/>
-          <w:b/>
           <w:sz w:val="20"/>
           <w:szCs w:val="20"/>
         </w:rPr>
@@ -645,7 +592,6 @@
       <w:r>
         <w:rPr>
           <w:rFonts w:ascii="Courier New" w:hAnsi="Courier New" w:cs="Courier New"/>
-          <w:b/>
           <w:sz w:val="20"/>
           <w:szCs w:val="20"/>
         </w:rPr>
@@ -656,15 +602,13 @@
       <w:pPr>
         <w:rPr>
           <w:rFonts w:ascii="Courier New" w:hAnsi="Courier New" w:cs="Courier New"/>
-          <w:b/>
-          <w:sz w:val="20"/>
-          <w:szCs w:val="20"/>
-        </w:rPr>
-      </w:pPr>
-      <w:r>
-        <w:rPr>
-          <w:rFonts w:ascii="Courier New" w:hAnsi="Courier New" w:cs="Courier New"/>
-          <w:b/>
+          <w:sz w:val="20"/>
+          <w:szCs w:val="20"/>
+        </w:rPr>
+      </w:pPr>
+      <w:r>
+        <w:rPr>
+          <w:rFonts w:ascii="Courier New" w:hAnsi="Courier New" w:cs="Courier New"/>
           <w:sz w:val="20"/>
           <w:szCs w:val="20"/>
         </w:rPr>
@@ -674,7 +618,6 @@
       <w:r>
         <w:rPr>
           <w:rFonts w:ascii="Courier New" w:hAnsi="Courier New" w:cs="Courier New"/>
-          <w:b/>
           <w:sz w:val="20"/>
           <w:szCs w:val="20"/>
         </w:rPr>
@@ -684,7 +627,6 @@
       <w:r>
         <w:rPr>
           <w:rFonts w:ascii="Courier New" w:hAnsi="Courier New" w:cs="Courier New"/>
-          <w:b/>
           <w:sz w:val="20"/>
           <w:szCs w:val="20"/>
         </w:rPr>
@@ -694,7 +636,6 @@
       <w:r>
         <w:rPr>
           <w:rFonts w:ascii="Courier New" w:hAnsi="Courier New" w:cs="Courier New"/>
-          <w:b/>
           <w:sz w:val="20"/>
           <w:szCs w:val="20"/>
         </w:rPr>
@@ -704,7 +645,6 @@
       <w:r>
         <w:rPr>
           <w:rFonts w:ascii="Courier New" w:hAnsi="Courier New" w:cs="Courier New"/>
-          <w:b/>
           <w:sz w:val="20"/>
           <w:szCs w:val="20"/>
         </w:rPr>
@@ -714,7 +654,6 @@
       <w:r>
         <w:rPr>
           <w:rFonts w:ascii="Courier New" w:hAnsi="Courier New" w:cs="Courier New"/>
-          <w:b/>
           <w:sz w:val="20"/>
           <w:szCs w:val="20"/>
         </w:rPr>
@@ -724,7 +663,6 @@
       <w:r>
         <w:rPr>
           <w:rFonts w:ascii="Courier New" w:hAnsi="Courier New" w:cs="Courier New"/>
-          <w:b/>
           <w:sz w:val="20"/>
           <w:szCs w:val="20"/>
         </w:rPr>
@@ -735,15 +673,13 @@
       <w:pPr>
         <w:rPr>
           <w:rFonts w:ascii="Courier New" w:hAnsi="Courier New" w:cs="Courier New"/>
-          <w:b/>
-          <w:sz w:val="20"/>
-          <w:szCs w:val="20"/>
-        </w:rPr>
-      </w:pPr>
-      <w:r>
-        <w:rPr>
-          <w:rFonts w:ascii="Courier New" w:hAnsi="Courier New" w:cs="Courier New"/>
-          <w:b/>
+          <w:sz w:val="20"/>
+          <w:szCs w:val="20"/>
+        </w:rPr>
+      </w:pPr>
+      <w:r>
+        <w:rPr>
+          <w:rFonts w:ascii="Courier New" w:hAnsi="Courier New" w:cs="Courier New"/>
           <w:sz w:val="20"/>
           <w:szCs w:val="20"/>
         </w:rPr>
@@ -753,7 +689,6 @@
       <w:r>
         <w:rPr>
           <w:rFonts w:ascii="Courier New" w:hAnsi="Courier New" w:cs="Courier New"/>
-          <w:b/>
           <w:sz w:val="20"/>
           <w:szCs w:val="20"/>
         </w:rPr>
@@ -763,7 +698,6 @@
       <w:r>
         <w:rPr>
           <w:rFonts w:ascii="Courier New" w:hAnsi="Courier New" w:cs="Courier New"/>
-          <w:b/>
           <w:sz w:val="20"/>
           <w:szCs w:val="20"/>
         </w:rPr>
@@ -773,7 +707,6 @@
       <w:r>
         <w:rPr>
           <w:rFonts w:ascii="Courier New" w:hAnsi="Courier New" w:cs="Courier New"/>
-          <w:b/>
           <w:sz w:val="20"/>
           <w:szCs w:val="20"/>
         </w:rPr>
@@ -783,7 +716,6 @@
       <w:r>
         <w:rPr>
           <w:rFonts w:ascii="Courier New" w:hAnsi="Courier New" w:cs="Courier New"/>
-          <w:b/>
           <w:sz w:val="20"/>
           <w:szCs w:val="20"/>
         </w:rPr>
@@ -794,15 +726,13 @@
       <w:pPr>
         <w:rPr>
           <w:rFonts w:ascii="Courier New" w:hAnsi="Courier New" w:cs="Courier New"/>
-          <w:b/>
-          <w:sz w:val="20"/>
-          <w:szCs w:val="20"/>
-        </w:rPr>
-      </w:pPr>
-      <w:r>
-        <w:rPr>
-          <w:rFonts w:ascii="Courier New" w:hAnsi="Courier New" w:cs="Courier New"/>
-          <w:b/>
+          <w:sz w:val="20"/>
+          <w:szCs w:val="20"/>
+        </w:rPr>
+      </w:pPr>
+      <w:r>
+        <w:rPr>
+          <w:rFonts w:ascii="Courier New" w:hAnsi="Courier New" w:cs="Courier New"/>
           <w:sz w:val="20"/>
           <w:szCs w:val="20"/>
         </w:rPr>
@@ -813,25 +743,22 @@
       <w:pPr>
         <w:rPr>
           <w:rFonts w:ascii="Courier New" w:hAnsi="Courier New" w:cs="Courier New"/>
-          <w:b/>
-          <w:sz w:val="20"/>
-          <w:szCs w:val="20"/>
-        </w:rPr>
-      </w:pPr>
-    </w:p>
-    <w:p>
-      <w:pPr>
-        <w:rPr>
-          <w:rFonts w:ascii="Courier New" w:hAnsi="Courier New" w:cs="Courier New"/>
-          <w:b/>
-          <w:sz w:val="20"/>
-          <w:szCs w:val="20"/>
-        </w:rPr>
-      </w:pPr>
-      <w:r>
-        <w:rPr>
-          <w:rFonts w:ascii="Courier New" w:hAnsi="Courier New" w:cs="Courier New"/>
-          <w:b/>
+          <w:sz w:val="20"/>
+          <w:szCs w:val="20"/>
+        </w:rPr>
+      </w:pPr>
+    </w:p>
+    <w:p>
+      <w:pPr>
+        <w:rPr>
+          <w:rFonts w:ascii="Courier New" w:hAnsi="Courier New" w:cs="Courier New"/>
+          <w:sz w:val="20"/>
+          <w:szCs w:val="20"/>
+        </w:rPr>
+      </w:pPr>
+      <w:r>
+        <w:rPr>
+          <w:rFonts w:ascii="Courier New" w:hAnsi="Courier New" w:cs="Courier New"/>
           <w:sz w:val="20"/>
           <w:szCs w:val="20"/>
         </w:rPr>
@@ -841,7 +768,6 @@
       <w:r>
         <w:rPr>
           <w:rFonts w:ascii="Courier New" w:hAnsi="Courier New" w:cs="Courier New"/>
-          <w:b/>
           <w:sz w:val="20"/>
           <w:szCs w:val="20"/>
         </w:rPr>
@@ -851,7 +777,6 @@
       <w:r>
         <w:rPr>
           <w:rFonts w:ascii="Courier New" w:hAnsi="Courier New" w:cs="Courier New"/>
-          <w:b/>
           <w:sz w:val="20"/>
           <w:szCs w:val="20"/>
         </w:rPr>
@@ -862,15 +787,13 @@
       <w:pPr>
         <w:rPr>
           <w:rFonts w:ascii="Courier New" w:hAnsi="Courier New" w:cs="Courier New"/>
-          <w:b/>
-          <w:sz w:val="20"/>
-          <w:szCs w:val="20"/>
-        </w:rPr>
-      </w:pPr>
-      <w:r>
-        <w:rPr>
-          <w:rFonts w:ascii="Courier New" w:hAnsi="Courier New" w:cs="Courier New"/>
-          <w:b/>
+          <w:sz w:val="20"/>
+          <w:szCs w:val="20"/>
+        </w:rPr>
+      </w:pPr>
+      <w:r>
+        <w:rPr>
+          <w:rFonts w:ascii="Courier New" w:hAnsi="Courier New" w:cs="Courier New"/>
           <w:sz w:val="20"/>
           <w:szCs w:val="20"/>
         </w:rPr>
@@ -880,7 +803,6 @@
       <w:r>
         <w:rPr>
           <w:rFonts w:ascii="Courier New" w:hAnsi="Courier New" w:cs="Courier New"/>
-          <w:b/>
           <w:sz w:val="20"/>
           <w:szCs w:val="20"/>
         </w:rPr>
@@ -890,7 +812,6 @@
       <w:r>
         <w:rPr>
           <w:rFonts w:ascii="Courier New" w:hAnsi="Courier New" w:cs="Courier New"/>
-          <w:b/>
           <w:sz w:val="20"/>
           <w:szCs w:val="20"/>
         </w:rPr>
@@ -901,15 +822,13 @@
       <w:pPr>
         <w:rPr>
           <w:rFonts w:ascii="Courier New" w:hAnsi="Courier New" w:cs="Courier New"/>
-          <w:b/>
-          <w:sz w:val="20"/>
-          <w:szCs w:val="20"/>
-        </w:rPr>
-      </w:pPr>
-      <w:r>
-        <w:rPr>
-          <w:rFonts w:ascii="Courier New" w:hAnsi="Courier New" w:cs="Courier New"/>
-          <w:b/>
+          <w:sz w:val="20"/>
+          <w:szCs w:val="20"/>
+        </w:rPr>
+      </w:pPr>
+      <w:r>
+        <w:rPr>
+          <w:rFonts w:ascii="Courier New" w:hAnsi="Courier New" w:cs="Courier New"/>
           <w:sz w:val="20"/>
           <w:szCs w:val="20"/>
         </w:rPr>
@@ -919,7 +838,6 @@
       <w:r>
         <w:rPr>
           <w:rFonts w:ascii="Courier New" w:hAnsi="Courier New" w:cs="Courier New"/>
-          <w:b/>
           <w:sz w:val="20"/>
           <w:szCs w:val="20"/>
         </w:rPr>
@@ -929,7 +847,6 @@
       <w:r>
         <w:rPr>
           <w:rFonts w:ascii="Courier New" w:hAnsi="Courier New" w:cs="Courier New"/>
-          <w:b/>
           <w:sz w:val="20"/>
           <w:szCs w:val="20"/>
         </w:rPr>
@@ -939,7 +856,6 @@
       <w:r>
         <w:rPr>
           <w:rFonts w:ascii="Courier New" w:hAnsi="Courier New" w:cs="Courier New"/>
-          <w:b/>
           <w:sz w:val="20"/>
           <w:szCs w:val="20"/>
         </w:rPr>
@@ -949,7 +865,6 @@
       <w:r>
         <w:rPr>
           <w:rFonts w:ascii="Courier New" w:hAnsi="Courier New" w:cs="Courier New"/>
-          <w:b/>
           <w:sz w:val="20"/>
           <w:szCs w:val="20"/>
         </w:rPr>
@@ -959,7 +874,6 @@
       <w:r>
         <w:rPr>
           <w:rFonts w:ascii="Courier New" w:hAnsi="Courier New" w:cs="Courier New"/>
-          <w:b/>
           <w:sz w:val="20"/>
           <w:szCs w:val="20"/>
         </w:rPr>
@@ -969,7 +883,6 @@
       <w:r>
         <w:rPr>
           <w:rFonts w:ascii="Courier New" w:hAnsi="Courier New" w:cs="Courier New"/>
-          <w:b/>
           <w:sz w:val="20"/>
           <w:szCs w:val="20"/>
         </w:rPr>
@@ -979,7 +892,6 @@
       <w:r>
         <w:rPr>
           <w:rFonts w:ascii="Courier New" w:hAnsi="Courier New" w:cs="Courier New"/>
-          <w:b/>
           <w:sz w:val="20"/>
           <w:szCs w:val="20"/>
         </w:rPr>
@@ -989,7 +901,6 @@
       <w:r>
         <w:rPr>
           <w:rFonts w:ascii="Courier New" w:hAnsi="Courier New" w:cs="Courier New"/>
-          <w:b/>
           <w:sz w:val="20"/>
           <w:szCs w:val="20"/>
         </w:rPr>
@@ -1000,15 +911,13 @@
       <w:pPr>
         <w:rPr>
           <w:rFonts w:ascii="Courier New" w:hAnsi="Courier New" w:cs="Courier New"/>
-          <w:b/>
-          <w:sz w:val="20"/>
-          <w:szCs w:val="20"/>
-        </w:rPr>
-      </w:pPr>
-      <w:r>
-        <w:rPr>
-          <w:rFonts w:ascii="Courier New" w:hAnsi="Courier New" w:cs="Courier New"/>
-          <w:b/>
+          <w:sz w:val="20"/>
+          <w:szCs w:val="20"/>
+        </w:rPr>
+      </w:pPr>
+      <w:r>
+        <w:rPr>
+          <w:rFonts w:ascii="Courier New" w:hAnsi="Courier New" w:cs="Courier New"/>
           <w:sz w:val="20"/>
           <w:szCs w:val="20"/>
         </w:rPr>
@@ -1018,7 +927,6 @@
       <w:r>
         <w:rPr>
           <w:rFonts w:ascii="Courier New" w:hAnsi="Courier New" w:cs="Courier New"/>
-          <w:b/>
           <w:sz w:val="20"/>
           <w:szCs w:val="20"/>
         </w:rPr>
@@ -1028,7 +936,6 @@
       <w:r>
         <w:rPr>
           <w:rFonts w:ascii="Courier New" w:hAnsi="Courier New" w:cs="Courier New"/>
-          <w:b/>
           <w:sz w:val="20"/>
           <w:szCs w:val="20"/>
         </w:rPr>
@@ -1038,7 +945,6 @@
       <w:r>
         <w:rPr>
           <w:rFonts w:ascii="Courier New" w:hAnsi="Courier New" w:cs="Courier New"/>
-          <w:b/>
           <w:sz w:val="20"/>
           <w:szCs w:val="20"/>
         </w:rPr>
@@ -1048,7 +954,6 @@
       <w:r>
         <w:rPr>
           <w:rFonts w:ascii="Courier New" w:hAnsi="Courier New" w:cs="Courier New"/>
-          <w:b/>
           <w:sz w:val="20"/>
           <w:szCs w:val="20"/>
         </w:rPr>
@@ -1058,7 +963,6 @@
       <w:r>
         <w:rPr>
           <w:rFonts w:ascii="Courier New" w:hAnsi="Courier New" w:cs="Courier New"/>
-          <w:b/>
           <w:sz w:val="20"/>
           <w:szCs w:val="20"/>
         </w:rPr>
@@ -1068,7 +972,6 @@
       <w:r>
         <w:rPr>
           <w:rFonts w:ascii="Courier New" w:hAnsi="Courier New" w:cs="Courier New"/>
-          <w:b/>
           <w:sz w:val="20"/>
           <w:szCs w:val="20"/>
         </w:rPr>
@@ -1078,7 +981,6 @@
       <w:r>
         <w:rPr>
           <w:rFonts w:ascii="Courier New" w:hAnsi="Courier New" w:cs="Courier New"/>
-          <w:b/>
           <w:sz w:val="20"/>
           <w:szCs w:val="20"/>
         </w:rPr>
@@ -1088,7 +990,6 @@
       <w:r>
         <w:rPr>
           <w:rFonts w:ascii="Courier New" w:hAnsi="Courier New" w:cs="Courier New"/>
-          <w:b/>
           <w:sz w:val="20"/>
           <w:szCs w:val="20"/>
         </w:rPr>
@@ -1099,15 +1000,13 @@
       <w:pPr>
         <w:rPr>
           <w:rFonts w:ascii="Courier New" w:hAnsi="Courier New" w:cs="Courier New"/>
-          <w:b/>
-          <w:sz w:val="20"/>
-          <w:szCs w:val="20"/>
-        </w:rPr>
-      </w:pPr>
-      <w:r>
-        <w:rPr>
-          <w:rFonts w:ascii="Courier New" w:hAnsi="Courier New" w:cs="Courier New"/>
-          <w:b/>
+          <w:sz w:val="20"/>
+          <w:szCs w:val="20"/>
+        </w:rPr>
+      </w:pPr>
+      <w:r>
+        <w:rPr>
+          <w:rFonts w:ascii="Courier New" w:hAnsi="Courier New" w:cs="Courier New"/>
           <w:sz w:val="20"/>
           <w:szCs w:val="20"/>
         </w:rPr>
@@ -1118,25 +1017,22 @@
       <w:pPr>
         <w:rPr>
           <w:rFonts w:ascii="Courier New" w:hAnsi="Courier New" w:cs="Courier New"/>
-          <w:b/>
-          <w:sz w:val="20"/>
-          <w:szCs w:val="20"/>
-        </w:rPr>
-      </w:pPr>
-    </w:p>
-    <w:p>
-      <w:pPr>
-        <w:rPr>
-          <w:rFonts w:ascii="Courier New" w:hAnsi="Courier New" w:cs="Courier New"/>
-          <w:b/>
-          <w:sz w:val="20"/>
-          <w:szCs w:val="20"/>
-        </w:rPr>
-      </w:pPr>
-      <w:r>
-        <w:rPr>
-          <w:rFonts w:ascii="Courier New" w:hAnsi="Courier New" w:cs="Courier New"/>
-          <w:b/>
+          <w:sz w:val="20"/>
+          <w:szCs w:val="20"/>
+        </w:rPr>
+      </w:pPr>
+    </w:p>
+    <w:p>
+      <w:pPr>
+        <w:rPr>
+          <w:rFonts w:ascii="Courier New" w:hAnsi="Courier New" w:cs="Courier New"/>
+          <w:sz w:val="20"/>
+          <w:szCs w:val="20"/>
+        </w:rPr>
+      </w:pPr>
+      <w:r>
+        <w:rPr>
+          <w:rFonts w:ascii="Courier New" w:hAnsi="Courier New" w:cs="Courier New"/>
           <w:sz w:val="20"/>
           <w:szCs w:val="20"/>
         </w:rPr>
@@ -1146,7 +1042,6 @@
       <w:r>
         <w:rPr>
           <w:rFonts w:ascii="Courier New" w:hAnsi="Courier New" w:cs="Courier New"/>
-          <w:b/>
           <w:sz w:val="20"/>
           <w:szCs w:val="20"/>
         </w:rPr>
@@ -1157,7 +1052,6 @@
       <w:r>
         <w:rPr>
           <w:rFonts w:ascii="Courier New" w:hAnsi="Courier New" w:cs="Courier New"/>
-          <w:b/>
           <w:sz w:val="20"/>
           <w:szCs w:val="20"/>
         </w:rPr>
@@ -1167,7 +1061,6 @@
       <w:r>
         <w:rPr>
           <w:rFonts w:ascii="Courier New" w:hAnsi="Courier New" w:cs="Courier New"/>
-          <w:b/>
           <w:sz w:val="20"/>
           <w:szCs w:val="20"/>
         </w:rPr>
@@ -1178,25 +1071,22 @@
       <w:pPr>
         <w:rPr>
           <w:rFonts w:ascii="Courier New" w:hAnsi="Courier New" w:cs="Courier New"/>
-          <w:b/>
-          <w:sz w:val="20"/>
-          <w:szCs w:val="20"/>
-        </w:rPr>
-      </w:pPr>
-    </w:p>
-    <w:p>
-      <w:pPr>
-        <w:rPr>
-          <w:rFonts w:ascii="Courier New" w:hAnsi="Courier New" w:cs="Courier New"/>
-          <w:b/>
-          <w:sz w:val="20"/>
-          <w:szCs w:val="20"/>
-        </w:rPr>
-      </w:pPr>
-      <w:r>
-        <w:rPr>
-          <w:rFonts w:ascii="Courier New" w:hAnsi="Courier New" w:cs="Courier New"/>
-          <w:b/>
+          <w:sz w:val="20"/>
+          <w:szCs w:val="20"/>
+        </w:rPr>
+      </w:pPr>
+    </w:p>
+    <w:p>
+      <w:pPr>
+        <w:rPr>
+          <w:rFonts w:ascii="Courier New" w:hAnsi="Courier New" w:cs="Courier New"/>
+          <w:sz w:val="20"/>
+          <w:szCs w:val="20"/>
+        </w:rPr>
+      </w:pPr>
+      <w:r>
+        <w:rPr>
+          <w:rFonts w:ascii="Courier New" w:hAnsi="Courier New" w:cs="Courier New"/>
           <w:sz w:val="20"/>
           <w:szCs w:val="20"/>
         </w:rPr>
@@ -1206,7 +1096,6 @@
       <w:r>
         <w:rPr>
           <w:rFonts w:ascii="Courier New" w:hAnsi="Courier New" w:cs="Courier New"/>
-          <w:b/>
           <w:sz w:val="20"/>
           <w:szCs w:val="20"/>
         </w:rPr>
@@ -1216,7 +1105,6 @@
       <w:r>
         <w:rPr>
           <w:rFonts w:ascii="Courier New" w:hAnsi="Courier New" w:cs="Courier New"/>
-          <w:b/>
           <w:sz w:val="20"/>
           <w:szCs w:val="20"/>
         </w:rPr>
@@ -1227,15 +1115,13 @@
       <w:pPr>
         <w:rPr>
           <w:rFonts w:ascii="Courier New" w:hAnsi="Courier New" w:cs="Courier New"/>
-          <w:b/>
-          <w:sz w:val="20"/>
-          <w:szCs w:val="20"/>
-        </w:rPr>
-      </w:pPr>
-      <w:r>
-        <w:rPr>
-          <w:rFonts w:ascii="Courier New" w:hAnsi="Courier New" w:cs="Courier New"/>
-          <w:b/>
+          <w:sz w:val="20"/>
+          <w:szCs w:val="20"/>
+        </w:rPr>
+      </w:pPr>
+      <w:r>
+        <w:rPr>
+          <w:rFonts w:ascii="Courier New" w:hAnsi="Courier New" w:cs="Courier New"/>
           <w:sz w:val="20"/>
           <w:szCs w:val="20"/>
         </w:rPr>
@@ -1246,7 +1132,6 @@
       <w:r>
         <w:rPr>
           <w:rFonts w:ascii="Courier New" w:hAnsi="Courier New" w:cs="Courier New"/>
-          <w:b/>
           <w:sz w:val="20"/>
           <w:szCs w:val="20"/>
         </w:rPr>
@@ -1256,7 +1141,6 @@
       <w:r>
         <w:rPr>
           <w:rFonts w:ascii="Courier New" w:hAnsi="Courier New" w:cs="Courier New"/>
-          <w:b/>
           <w:sz w:val="20"/>
           <w:szCs w:val="20"/>
         </w:rPr>
@@ -1266,7 +1150,6 @@
       <w:r>
         <w:rPr>
           <w:rFonts w:ascii="Courier New" w:hAnsi="Courier New" w:cs="Courier New"/>
-          <w:b/>
           <w:sz w:val="20"/>
           <w:szCs w:val="20"/>
         </w:rPr>
@@ -1276,7 +1159,6 @@
       <w:r>
         <w:rPr>
           <w:rFonts w:ascii="Courier New" w:hAnsi="Courier New" w:cs="Courier New"/>
-          <w:b/>
           <w:sz w:val="20"/>
           <w:szCs w:val="20"/>
         </w:rPr>
@@ -1286,7 +1168,6 @@
       <w:r>
         <w:rPr>
           <w:rFonts w:ascii="Courier New" w:hAnsi="Courier New" w:cs="Courier New"/>
-          <w:b/>
           <w:sz w:val="20"/>
           <w:szCs w:val="20"/>
         </w:rPr>
@@ -1297,15 +1178,13 @@
       <w:pPr>
         <w:rPr>
           <w:rFonts w:ascii="Courier New" w:hAnsi="Courier New" w:cs="Courier New"/>
-          <w:b/>
-          <w:sz w:val="20"/>
-          <w:szCs w:val="20"/>
-        </w:rPr>
-      </w:pPr>
-      <w:r>
-        <w:rPr>
-          <w:rFonts w:ascii="Courier New" w:hAnsi="Courier New" w:cs="Courier New"/>
-          <w:b/>
+          <w:sz w:val="20"/>
+          <w:szCs w:val="20"/>
+        </w:rPr>
+      </w:pPr>
+      <w:r>
+        <w:rPr>
+          <w:rFonts w:ascii="Courier New" w:hAnsi="Courier New" w:cs="Courier New"/>
           <w:sz w:val="20"/>
           <w:szCs w:val="20"/>
         </w:rPr>
@@ -1315,7 +1194,6 @@
       <w:r>
         <w:rPr>
           <w:rFonts w:ascii="Courier New" w:hAnsi="Courier New" w:cs="Courier New"/>
-          <w:b/>
           <w:sz w:val="20"/>
           <w:szCs w:val="20"/>
         </w:rPr>
@@ -1325,7 +1203,6 @@
       <w:r>
         <w:rPr>
           <w:rFonts w:ascii="Courier New" w:hAnsi="Courier New" w:cs="Courier New"/>
-          <w:b/>
           <w:sz w:val="20"/>
           <w:szCs w:val="20"/>
         </w:rPr>
@@ -1335,7 +1212,6 @@
       <w:r>
         <w:rPr>
           <w:rFonts w:ascii="Courier New" w:hAnsi="Courier New" w:cs="Courier New"/>
-          <w:b/>
           <w:sz w:val="20"/>
           <w:szCs w:val="20"/>
         </w:rPr>
@@ -1345,7 +1221,6 @@
       <w:r>
         <w:rPr>
           <w:rFonts w:ascii="Courier New" w:hAnsi="Courier New" w:cs="Courier New"/>
-          <w:b/>
           <w:sz w:val="20"/>
           <w:szCs w:val="20"/>
         </w:rPr>
@@ -1355,7 +1230,6 @@
       <w:r>
         <w:rPr>
           <w:rFonts w:ascii="Courier New" w:hAnsi="Courier New" w:cs="Courier New"/>
-          <w:b/>
           <w:sz w:val="20"/>
           <w:szCs w:val="20"/>
         </w:rPr>
@@ -1365,7 +1239,6 @@
       <w:r>
         <w:rPr>
           <w:rFonts w:ascii="Courier New" w:hAnsi="Courier New" w:cs="Courier New"/>
-          <w:b/>
           <w:sz w:val="20"/>
           <w:szCs w:val="20"/>
         </w:rPr>
@@ -1376,15 +1249,13 @@
       <w:pPr>
         <w:rPr>
           <w:rFonts w:ascii="Courier New" w:hAnsi="Courier New" w:cs="Courier New"/>
-          <w:b/>
-          <w:sz w:val="20"/>
-          <w:szCs w:val="20"/>
-        </w:rPr>
-      </w:pPr>
-      <w:r>
-        <w:rPr>
-          <w:rFonts w:ascii="Courier New" w:hAnsi="Courier New" w:cs="Courier New"/>
-          <w:b/>
+          <w:sz w:val="20"/>
+          <w:szCs w:val="20"/>
+        </w:rPr>
+      </w:pPr>
+      <w:r>
+        <w:rPr>
+          <w:rFonts w:ascii="Courier New" w:hAnsi="Courier New" w:cs="Courier New"/>
           <w:sz w:val="20"/>
           <w:szCs w:val="20"/>
         </w:rPr>
@@ -1394,7 +1265,6 @@
       <w:r>
         <w:rPr>
           <w:rFonts w:ascii="Courier New" w:hAnsi="Courier New" w:cs="Courier New"/>
-          <w:b/>
           <w:sz w:val="20"/>
           <w:szCs w:val="20"/>
         </w:rPr>
@@ -1404,7 +1274,6 @@
       <w:r>
         <w:rPr>
           <w:rFonts w:ascii="Courier New" w:hAnsi="Courier New" w:cs="Courier New"/>
-          <w:b/>
           <w:sz w:val="20"/>
           <w:szCs w:val="20"/>
         </w:rPr>
@@ -1413,7 +1282,6 @@
       <w:r>
         <w:rPr>
           <w:rFonts w:ascii="Courier New" w:hAnsi="Courier New" w:cs="Courier New"/>
-          <w:b/>
           <w:sz w:val="20"/>
           <w:szCs w:val="20"/>
         </w:rPr>
@@ -1422,7 +1290,6 @@
       <w:r>
         <w:rPr>
           <w:rFonts w:ascii="Courier New" w:hAnsi="Courier New" w:cs="Courier New"/>
-          <w:b/>
           <w:sz w:val="20"/>
           <w:szCs w:val="20"/>
         </w:rPr>
@@ -1433,15 +1300,13 @@
       <w:pPr>
         <w:rPr>
           <w:rFonts w:ascii="Courier New" w:hAnsi="Courier New" w:cs="Courier New"/>
-          <w:b/>
-          <w:sz w:val="20"/>
-          <w:szCs w:val="20"/>
-        </w:rPr>
-      </w:pPr>
-      <w:r>
-        <w:rPr>
-          <w:rFonts w:ascii="Courier New" w:hAnsi="Courier New" w:cs="Courier New"/>
-          <w:b/>
+          <w:sz w:val="20"/>
+          <w:szCs w:val="20"/>
+        </w:rPr>
+      </w:pPr>
+      <w:r>
+        <w:rPr>
+          <w:rFonts w:ascii="Courier New" w:hAnsi="Courier New" w:cs="Courier New"/>
           <w:sz w:val="20"/>
           <w:szCs w:val="20"/>
         </w:rPr>
@@ -1451,7 +1316,6 @@
       <w:r>
         <w:rPr>
           <w:rFonts w:ascii="Courier New" w:hAnsi="Courier New" w:cs="Courier New"/>
-          <w:b/>
           <w:sz w:val="20"/>
           <w:szCs w:val="20"/>
         </w:rPr>
@@ -1461,7 +1325,6 @@
       <w:r>
         <w:rPr>
           <w:rFonts w:ascii="Courier New" w:hAnsi="Courier New" w:cs="Courier New"/>
-          <w:b/>
           <w:sz w:val="20"/>
           <w:szCs w:val="20"/>
         </w:rPr>
@@ -1472,25 +1335,22 @@
       <w:pPr>
         <w:rPr>
           <w:rFonts w:ascii="Courier New" w:hAnsi="Courier New" w:cs="Courier New"/>
-          <w:b/>
-          <w:sz w:val="20"/>
-          <w:szCs w:val="20"/>
-        </w:rPr>
-      </w:pPr>
-    </w:p>
-    <w:p>
-      <w:pPr>
-        <w:rPr>
-          <w:rFonts w:ascii="Courier New" w:hAnsi="Courier New" w:cs="Courier New"/>
-          <w:b/>
-          <w:sz w:val="20"/>
-          <w:szCs w:val="20"/>
-        </w:rPr>
-      </w:pPr>
-      <w:r>
-        <w:rPr>
-          <w:rFonts w:ascii="Courier New" w:hAnsi="Courier New" w:cs="Courier New"/>
-          <w:b/>
+          <w:sz w:val="20"/>
+          <w:szCs w:val="20"/>
+        </w:rPr>
+      </w:pPr>
+    </w:p>
+    <w:p>
+      <w:pPr>
+        <w:rPr>
+          <w:rFonts w:ascii="Courier New" w:hAnsi="Courier New" w:cs="Courier New"/>
+          <w:sz w:val="20"/>
+          <w:szCs w:val="20"/>
+        </w:rPr>
+      </w:pPr>
+      <w:r>
+        <w:rPr>
+          <w:rFonts w:ascii="Courier New" w:hAnsi="Courier New" w:cs="Courier New"/>
           <w:sz w:val="20"/>
           <w:szCs w:val="20"/>
         </w:rPr>
@@ -5081,13 +4941,7 @@
         <w:t xml:space="preserve"> in the lab manual</w:t>
       </w:r>
       <w:r>
-        <w:t xml:space="preserve"> and substituting the </w:t>
-      </w:r>
-      <w:r>
-        <w:t>provided values yields</w:t>
-      </w:r>
-      <w:r>
-        <w:t xml:space="preserve"> the following:</w:t>
+        <w:t xml:space="preserve"> and substituting the provided values yields the following:</w:t>
       </w:r>
     </w:p>
     <w:p>
@@ -5316,16 +5170,7 @@
             <w:rPr>
               <w:rFonts w:ascii="Cambria Math" w:hAnsi="Cambria Math"/>
             </w:rPr>
-            <m:t>λ</m:t>
-          </m:r>
-          <m:r>
-            <m:rPr>
-              <m:sty m:val="p"/>
-            </m:rPr>
-            <w:rPr>
-              <w:rFonts w:ascii="Cambria Math" w:hAnsi="Cambria Math"/>
-            </w:rPr>
-            <m:t>=</m:t>
+            <m:t>λ=</m:t>
           </m:r>
           <m:f>
             <m:fPr>
@@ -5362,13 +5207,7 @@
             <w:rPr>
               <w:rFonts w:ascii="Cambria Math" w:hAnsi="Cambria Math"/>
             </w:rPr>
-            <m:t>=500</m:t>
-          </m:r>
-          <m:r>
-            <w:rPr>
-              <w:rFonts w:ascii="Cambria Math" w:hAnsi="Cambria Math"/>
-            </w:rPr>
-            <m:t>ρ</m:t>
+            <m:t>=500ρ</m:t>
           </m:r>
         </m:oMath>
       </m:oMathPara>
@@ -5460,13 +5299,7 @@
           <w:rPr>
             <w:rFonts w:ascii="Cambria Math" w:hAnsi="Cambria Math"/>
           </w:rPr>
-          <m:t>ρ</m:t>
-        </m:r>
-        <m:r>
-          <w:rPr>
-            <w:rFonts w:ascii="Cambria Math" w:hAnsi="Cambria Math"/>
-          </w:rPr>
-          <m:t>=0.25, 0.95, 0.01</m:t>
+          <m:t>ρ=0.25, 0.95, 0.01</m:t>
         </m:r>
       </m:oMath>
       <w:r>
@@ -5483,53 +5316,14 @@
           <w:rPr>
             <w:rFonts w:ascii="Cambria Math" w:hAnsi="Cambria Math"/>
           </w:rPr>
-          <m:t>λ</m:t>
-        </m:r>
-        <m:r>
-          <m:rPr>
-            <m:sty m:val="p"/>
-          </m:rPr>
-          <w:rPr>
-            <w:rFonts w:ascii="Cambria Math" w:hAnsi="Cambria Math"/>
-          </w:rPr>
-          <m:t>=125, 475, 5</m:t>
+          <m:t>λ=125, 475, 5</m:t>
         </m:r>
       </m:oMath>
       <w:r>
         <w:rPr>
           <w:rFonts w:ascii="Cambria Math" w:hAnsi="Cambria Math"/>
         </w:rPr>
-        <w:t xml:space="preserve">, corresponding to the </w:t>
-      </w:r>
-      <w:r>
-        <w:rPr>
-          <w:rFonts w:ascii="Cambria Math" w:hAnsi="Cambria Math"/>
-        </w:rPr>
-        <w:t>lower bound, upper bound and step sizes</w:t>
-      </w:r>
-      <w:r>
-        <w:rPr>
-          <w:rFonts w:ascii="Cambria Math" w:hAnsi="Cambria Math"/>
-        </w:rPr>
-        <w:t xml:space="preserve"> respectively. </w:t>
-      </w:r>
-      <w:r>
-        <w:rPr>
-          <w:rFonts w:ascii="Cambria Math" w:hAnsi="Cambria Math"/>
-        </w:rPr>
-        <w:t xml:space="preserve">Using </w:t>
-      </w:r>
-      <w:r>
-        <w:rPr>
-          <w:rFonts w:ascii="Cambria Math" w:hAnsi="Cambria Math"/>
-        </w:rPr>
-        <w:t>this</w:t>
-      </w:r>
-      <w:r>
-        <w:rPr>
-          <w:rFonts w:ascii="Cambria Math" w:hAnsi="Cambria Math"/>
-        </w:rPr>
-        <w:t xml:space="preserve"> result, we constructed a for loop that iterates the </w:t>
+        <w:t xml:space="preserve">, corresponding to the lower bound, upper bound and step sizes respectively. Using this result, we constructed a for loop that iterates the </w:t>
       </w:r>
       <m:oMath>
         <m:r>
@@ -5687,6 +5481,8 @@
           </wp:inline>
         </w:drawing>
       </w:r>
+      <w:bookmarkStart w:id="0" w:name="_GoBack"/>
+      <w:bookmarkEnd w:id="0"/>
     </w:p>
     <w:p>
       <w:pPr>
@@ -12156,8 +11952,6 @@
           <w:i/>
         </w:rPr>
       </w:pPr>
-      <w:bookmarkStart w:id="0" w:name="_GoBack"/>
-      <w:bookmarkEnd w:id="0"/>
       <w:r>
         <w:rPr>
           <w:b/>
@@ -12339,10 +12133,7 @@
         </m:r>
       </m:oMath>
       <w:r>
-        <w:t xml:space="preserve"> = 250, 750, 50, corresponding to the lower bound, upper bound and step size respectively. </w:t>
-      </w:r>
-      <w:r>
-        <w:t xml:space="preserve">Using the above results, we constructed a for loop that iterates the </w:t>
+        <w:t xml:space="preserve"> = 250, 750, 50, corresponding to the lower bound, upper bound and step size respectively. Using the above results, we constructed a for loop that iterates the </w:t>
       </w:r>
       <m:oMath>
         <m:r>
@@ -12356,25 +12147,7 @@
         </m:r>
       </m:oMath>
       <w:r>
-        <w:t xml:space="preserve"> parameter from 250</w:t>
-      </w:r>
-      <w:r>
-        <w:t xml:space="preserve"> </w:t>
-      </w:r>
-      <w:r>
-        <w:t>to 750</w:t>
-      </w:r>
-      <w:r>
-        <w:t xml:space="preserve"> </w:t>
-      </w:r>
-      <w:r>
-        <w:t>with a step size of 5</w:t>
-      </w:r>
-      <w:r>
-        <w:t>0</w:t>
-      </w:r>
-      <w:r>
-        <w:t xml:space="preserve">, and extracted the resulting simulation output for each value of </w:t>
+        <w:t xml:space="preserve"> parameter from 250 to 750 with a step size of 50, and extracted the resulting simulation output for each value of </w:t>
       </w:r>
       <m:oMath>
         <m:r>
@@ -12438,13 +12211,7 @@
           <w:rPr>
             <w:rFonts w:ascii="Cambria Math" w:hAnsi="Cambria Math"/>
           </w:rPr>
-          <m:t>ρ</m:t>
-        </m:r>
-        <m:r>
-          <w:rPr>
-            <w:rFonts w:ascii="Cambria Math" w:hAnsi="Cambria Math"/>
-          </w:rPr>
-          <m:t>=0.8</m:t>
+          <m:t>ρ=0.8</m:t>
         </m:r>
       </m:oMath>
       <w:r>
@@ -12455,13 +12222,7 @@
           <w:rPr>
             <w:rFonts w:ascii="Cambria Math" w:hAnsi="Cambria Math"/>
           </w:rPr>
-          <m:t>ρ</m:t>
-        </m:r>
-        <m:r>
-          <w:rPr>
-            <w:rFonts w:ascii="Cambria Math" w:hAnsi="Cambria Math"/>
-          </w:rPr>
-          <m:t>=1.2</m:t>
+          <m:t>ρ=1.2</m:t>
         </m:r>
       </m:oMath>
       <w:r>
@@ -12730,13 +12491,7 @@
           <w:rPr>
             <w:rFonts w:ascii="Cambria Math" w:hAnsi="Cambria Math"/>
           </w:rPr>
-          <m:t>ρ</m:t>
-        </m:r>
-        <m:r>
-          <w:rPr>
-            <w:rFonts w:ascii="Cambria Math" w:hAnsi="Cambria Math"/>
-          </w:rPr>
-          <m:t>=0.9</m:t>
+          <m:t>ρ=0.9</m:t>
         </m:r>
       </m:oMath>
       <w:r>
@@ -12763,19 +12518,7 @@
           <w:rPr>
             <w:rFonts w:ascii="Cambria Math" w:hAnsi="Cambria Math"/>
           </w:rPr>
-          <m:t>ρ</m:t>
-        </m:r>
-        <m:r>
-          <w:rPr>
-            <w:rFonts w:ascii="Cambria Math" w:hAnsi="Cambria Math"/>
-          </w:rPr>
-          <m:t>=</m:t>
-        </m:r>
-        <m:r>
-          <w:rPr>
-            <w:rFonts w:ascii="Cambria Math" w:hAnsi="Cambria Math"/>
-          </w:rPr>
-          <m:t>1</m:t>
+          <m:t>ρ=1</m:t>
         </m:r>
       </m:oMath>
       <w:r>
@@ -12786,13 +12529,7 @@
           <w:rPr>
             <w:rFonts w:ascii="Cambria Math" w:hAnsi="Cambria Math"/>
           </w:rPr>
-          <m:t>ρ</m:t>
-        </m:r>
-        <m:r>
-          <w:rPr>
-            <w:rFonts w:ascii="Cambria Math" w:hAnsi="Cambria Math"/>
-          </w:rPr>
-          <m:t>&gt;1</m:t>
+          <m:t>ρ&gt;1</m:t>
         </m:r>
       </m:oMath>
       <w:r>
@@ -12803,13 +12540,7 @@
           <w:rPr>
             <w:rFonts w:ascii="Cambria Math" w:hAnsi="Cambria Math"/>
           </w:rPr>
-          <m:t>ρ</m:t>
-        </m:r>
-        <m:r>
-          <w:rPr>
-            <w:rFonts w:ascii="Cambria Math" w:hAnsi="Cambria Math"/>
-          </w:rPr>
-          <m:t>=1</m:t>
+          <m:t>ρ=1</m:t>
         </m:r>
       </m:oMath>
       <w:r>

</xml_diff>